<commit_message>
some developments on D2
</commit_message>
<xml_diff>
--- a/D2/routing.docx
+++ b/D2/routing.docx
@@ -3,13 +3,833 @@
 <w:document xmlns:wpc="http://schemas.microsoft.com/office/word/2010/wordprocessingCanvas" xmlns:cx="http://schemas.microsoft.com/office/drawing/2014/chartex" xmlns:cx1="http://schemas.microsoft.com/office/drawing/2015/9/8/chartex" xmlns:cx2="http://schemas.microsoft.com/office/drawing/2015/10/21/chartex" xmlns:cx3="http://schemas.microsoft.com/office/drawing/2016/5/9/chartex" xmlns:cx4="http://schemas.microsoft.com/office/drawing/2016/5/10/chartex" xmlns:cx5="http://schemas.microsoft.com/office/drawing/2016/5/11/chartex" xmlns:cx6="http://schemas.microsoft.com/office/drawing/2016/5/12/chartex" xmlns:cx7="http://schemas.microsoft.com/office/drawing/2016/5/13/chartex" xmlns:cx8="http://schemas.microsoft.com/office/drawing/2016/5/14/chartex" xmlns:mc="http://schemas.openxmlformats.org/markup-compatibility/2006" xmlns:aink="http://schemas.microsoft.com/office/drawing/2016/ink" xmlns:am3d="http://schemas.microsoft.com/office/drawing/2017/model3d" xmlns:o="urn:schemas-microsoft-com:office:office" xmlns:oel="http://schemas.microsoft.com/office/2019/extlst" xmlns:r="http://schemas.openxmlformats.org/officeDocument/2006/relationships" xmlns:m="http://schemas.openxmlformats.org/officeDocument/2006/math" xmlns:v="urn:schemas-microsoft-com:vml" xmlns:wp14="http://schemas.microsoft.com/office/word/2010/wordprocessingDrawing" xmlns:wp="http://schemas.openxmlformats.org/drawingml/2006/wordprocessingDrawing" xmlns:w10="urn:schemas-microsoft-com:office:word" xmlns:w="http://schemas.openxmlformats.org/wordprocessingml/2006/main" xmlns:w14="http://schemas.microsoft.com/office/word/2010/wordml" xmlns:w15="http://schemas.microsoft.com/office/word/2012/wordml" xmlns:w16cex="http://schemas.microsoft.com/office/word/2018/wordml/cex" xmlns:w16cid="http://schemas.microsoft.com/office/word/2016/wordml/cid" xmlns:w16="http://schemas.microsoft.com/office/word/2018/wordml" xmlns:w16sdtdh="http://schemas.microsoft.com/office/word/2020/wordml/sdtdatahash" xmlns:w16se="http://schemas.microsoft.com/office/word/2015/wordml/symex" xmlns:wpg="http://schemas.microsoft.com/office/word/2010/wordprocessingGroup" xmlns:wpi="http://schemas.microsoft.com/office/word/2010/wordprocessingInk" xmlns:wne="http://schemas.microsoft.com/office/word/2006/wordml" xmlns:wps="http://schemas.microsoft.com/office/word/2010/wordprocessingShape" mc:Ignorable="w14 w15 w16se w16cid w16 w16cex w16sdtdh wp14">
   <w:body>
     <w:p>
-      <w:r>
-        <w:t xml:space="preserve">Ci sono 2 tipologie di output, quello </w:t>
-      </w:r>
+      <w:pPr>
+        <w:jc w:val="both"/>
+      </w:pPr>
+      <w:r>
+        <w:t>Premessa: è fondamentale considerare che oltre a tutte le connessioni fisiche vi sono 2 patch interne</w:t>
+      </w:r>
+      <w:r>
+        <w:t xml:space="preserve"> interposte rispettivamente tra gli ingressi fisici e la console (intesa come insieme di slider e bus) </w:t>
+      </w:r>
+      <w:proofErr w:type="spellStart"/>
+      <w:r>
+        <w:t>nonchè</w:t>
+      </w:r>
+      <w:proofErr w:type="spellEnd"/>
+      <w:r>
+        <w:t xml:space="preserve"> la console stessa e le uscite fisiche. Le patch servono per arrivare alla console con un determinato sottoinsieme di segnali nonché </w:t>
+      </w:r>
+      <w:r>
+        <w:t>selezionare tra tutti quelli in uscita, quanto effettivamente di interesse</w:t>
+      </w:r>
+      <w:r>
+        <w:t xml:space="preserve"> da mappare poi sulle uscite fisiche</w:t>
+      </w:r>
+      <w:r>
+        <w:t xml:space="preserve">. Le 2 patch sono state denominate </w:t>
+      </w:r>
+      <w:r>
+        <w:t>“</w:t>
+      </w:r>
+      <w:proofErr w:type="spellStart"/>
+      <w:r>
+        <w:t>Internal</w:t>
+      </w:r>
+      <w:proofErr w:type="spellEnd"/>
+      <w:r>
+        <w:t xml:space="preserve"> Input</w:t>
+      </w:r>
+      <w:r>
+        <w:t>”</w:t>
+      </w:r>
+      <w:r>
+        <w:t xml:space="preserve"> e </w:t>
+      </w:r>
+      <w:r>
+        <w:t>“</w:t>
+      </w:r>
+      <w:proofErr w:type="spellStart"/>
+      <w:r>
+        <w:t>Internal</w:t>
+      </w:r>
+      <w:proofErr w:type="spellEnd"/>
+      <w:r>
+        <w:t xml:space="preserve"> Output</w:t>
+      </w:r>
+      <w:r>
+        <w:t>”</w:t>
+      </w:r>
+    </w:p>
+    <w:p>
+      <w:pPr>
+        <w:jc w:val="both"/>
+        <w:rPr>
+          <w:noProof/>
+        </w:rPr>
+      </w:pPr>
+      <w:r>
+        <w:t xml:space="preserve">Il seguente diagramma mostra </w:t>
+      </w:r>
+      <w:r>
+        <w:rPr>
+          <w:noProof/>
+        </w:rPr>
+        <w:t xml:space="preserve">tutte le possibili interconnessioni dei connettori fisici, delle 2 patch, della console e le schermate della GUI che consentono di effettuarle. Tutto ciò che costituisce un input è rappresentato in verde, tutto ciò che è output è in rosso, i nomi </w:t>
+      </w:r>
+      <w:r>
+        <w:rPr>
+          <w:noProof/>
+        </w:rPr>
+        <w:t xml:space="preserve">per input e output </w:t>
+      </w:r>
+      <w:r>
+        <w:rPr>
+          <w:noProof/>
+        </w:rPr>
+        <w:t xml:space="preserve">non corrispondono </w:t>
+      </w:r>
+      <w:r>
+        <w:rPr>
+          <w:noProof/>
+        </w:rPr>
+        <w:t xml:space="preserve">in generale </w:t>
+      </w:r>
+      <w:r>
+        <w:rPr>
+          <w:noProof/>
+        </w:rPr>
+        <w:t>a nessun termine utilizzato nel software di X32 ma sono comunque di uso comune: ad esempio femaleXLR è autoesplicativo, per la chiavetta USB è stato scelto “play” e “rec” per indicare rispettivamente il segnale letto da questa e quello scritto</w:t>
+      </w:r>
+      <w:r>
+        <w:rPr>
+          <w:noProof/>
+        </w:rPr>
+        <w:t xml:space="preserve"> così come per la porta USB 32 in/out sono stati utilizzati “return” e “send” </w:t>
+      </w:r>
+      <w:r>
+        <w:rPr>
+          <w:noProof/>
+        </w:rPr>
+        <w:t>per indicare rispettivamente il segnale che arriva da un PC e quello che viene inviato al PC</w:t>
+      </w:r>
+    </w:p>
+    <w:p>
+      <w:pPr>
+        <w:jc w:val="both"/>
+      </w:pPr>
+      <w:r>
+        <w:rPr>
+          <w:noProof/>
+        </w:rPr>
+        <w:drawing>
+          <wp:inline distT="0" distB="0" distL="0" distR="0" wp14:anchorId="14D82D15" wp14:editId="3CD57EFD">
+            <wp:extent cx="6659880" cy="4434289"/>
+            <wp:effectExtent l="0" t="0" r="7620" b="4445"/>
+            <wp:docPr id="1843512648" name="Elemento grafico 1"/>
+            <wp:cNvGraphicFramePr>
+              <a:graphicFrameLocks xmlns:a="http://schemas.openxmlformats.org/drawingml/2006/main" noChangeAspect="1"/>
+            </wp:cNvGraphicFramePr>
+            <a:graphic xmlns:a="http://schemas.openxmlformats.org/drawingml/2006/main">
+              <a:graphicData uri="http://schemas.openxmlformats.org/drawingml/2006/picture">
+                <pic:pic xmlns:pic="http://schemas.openxmlformats.org/drawingml/2006/picture">
+                  <pic:nvPicPr>
+                    <pic:cNvPr id="1843512648" name="Elemento grafico 1843512648"/>
+                    <pic:cNvPicPr/>
+                  </pic:nvPicPr>
+                  <pic:blipFill>
+                    <a:blip r:embed="rId6" cstate="print">
+                      <a:extLst>
+                        <a:ext uri="{28A0092B-C50C-407E-A947-70E740481C1C}">
+                          <a14:useLocalDpi xmlns:a14="http://schemas.microsoft.com/office/drawing/2010/main" val="0"/>
+                        </a:ext>
+                        <a:ext uri="{96DAC541-7B7A-43D3-8B79-37D633B846F1}">
+                          <asvg:svgBlip xmlns:asvg="http://schemas.microsoft.com/office/drawing/2016/SVG/main" r:embed="rId7"/>
+                        </a:ext>
+                      </a:extLst>
+                    </a:blip>
+                    <a:stretch>
+                      <a:fillRect/>
+                    </a:stretch>
+                  </pic:blipFill>
+                  <pic:spPr>
+                    <a:xfrm>
+                      <a:off x="0" y="0"/>
+                      <a:ext cx="6661011" cy="4435042"/>
+                    </a:xfrm>
+                    <a:prstGeom prst="rect">
+                      <a:avLst/>
+                    </a:prstGeom>
+                  </pic:spPr>
+                </pic:pic>
+              </a:graphicData>
+            </a:graphic>
+          </wp:inline>
+        </w:drawing>
+      </w:r>
+    </w:p>
+    <w:p>
+      <w:r>
+        <w:t xml:space="preserve">Nota: vengono tralasciate le schermate AES530, </w:t>
+      </w:r>
+      <w:proofErr w:type="spellStart"/>
+      <w:r>
+        <w:t>Ultranet</w:t>
+      </w:r>
+      <w:proofErr w:type="spellEnd"/>
+      <w:r>
+        <w:t xml:space="preserve">, </w:t>
+      </w:r>
+      <w:proofErr w:type="spellStart"/>
+      <w:r>
+        <w:t>iQ</w:t>
+      </w:r>
+      <w:proofErr w:type="spellEnd"/>
+      <w:r>
+        <w:t xml:space="preserve"> Setup, User In e User Out sebbene le ultime 2 possano essere di nostro interesse</w:t>
+      </w:r>
+    </w:p>
+    <w:p/>
+    <w:p>
       <w:r>
         <w:rPr>
           <w:u w:val="single"/>
         </w:rPr>
+        <w:t>Schermata “Inputs”</w:t>
+      </w:r>
+      <w:r>
+        <w:t xml:space="preserve"> (/</w:t>
+      </w:r>
+      <w:proofErr w:type="spellStart"/>
+      <w:r>
+        <w:t>config</w:t>
+      </w:r>
+      <w:proofErr w:type="spellEnd"/>
+      <w:r>
+        <w:t>/</w:t>
+      </w:r>
+      <w:proofErr w:type="spellStart"/>
+      <w:r>
+        <w:t>routing</w:t>
+      </w:r>
+      <w:proofErr w:type="spellEnd"/>
+      <w:r>
+        <w:t>/IN)</w:t>
+      </w:r>
+    </w:p>
+    <w:p>
+      <w:r>
+        <w:rPr>
+          <w:noProof/>
+        </w:rPr>
+        <w:lastRenderedPageBreak/>
+        <w:drawing>
+          <wp:inline distT="0" distB="0" distL="0" distR="0" wp14:anchorId="2E6B27BA" wp14:editId="7E815EA4">
+            <wp:extent cx="6120130" cy="1691640"/>
+            <wp:effectExtent l="0" t="0" r="0" b="3810"/>
+            <wp:docPr id="196846718" name="Immagine 1"/>
+            <wp:cNvGraphicFramePr>
+              <a:graphicFrameLocks xmlns:a="http://schemas.openxmlformats.org/drawingml/2006/main" noChangeAspect="1"/>
+            </wp:cNvGraphicFramePr>
+            <a:graphic xmlns:a="http://schemas.openxmlformats.org/drawingml/2006/main">
+              <a:graphicData uri="http://schemas.openxmlformats.org/drawingml/2006/picture">
+                <pic:pic xmlns:pic="http://schemas.openxmlformats.org/drawingml/2006/picture">
+                  <pic:nvPicPr>
+                    <pic:cNvPr id="196846718" name=""/>
+                    <pic:cNvPicPr/>
+                  </pic:nvPicPr>
+                  <pic:blipFill rotWithShape="1">
+                    <a:blip r:embed="rId8"/>
+                    <a:srcRect b="51502"/>
+                    <a:stretch/>
+                  </pic:blipFill>
+                  <pic:spPr bwMode="auto">
+                    <a:xfrm>
+                      <a:off x="0" y="0"/>
+                      <a:ext cx="6120130" cy="1691640"/>
+                    </a:xfrm>
+                    <a:prstGeom prst="rect">
+                      <a:avLst/>
+                    </a:prstGeom>
+                    <a:ln>
+                      <a:noFill/>
+                    </a:ln>
+                    <a:extLst>
+                      <a:ext uri="{53640926-AAD7-44D8-BBD7-CCE9431645EC}">
+                        <a14:shadowObscured xmlns:a14="http://schemas.microsoft.com/office/drawing/2010/main"/>
+                      </a:ext>
+                    </a:extLst>
+                  </pic:spPr>
+                </pic:pic>
+              </a:graphicData>
+            </a:graphic>
+          </wp:inline>
+        </w:drawing>
+      </w:r>
+    </w:p>
+    <w:p>
+      <w:r>
+        <w:t>Connette tutte le sorgenti fisiche (Source, riportate nelle colonne) a</w:t>
+      </w:r>
+      <w:r>
+        <w:t>lla patch “</w:t>
+      </w:r>
+      <w:proofErr w:type="spellStart"/>
+      <w:r>
+        <w:t>Internal</w:t>
+      </w:r>
+      <w:proofErr w:type="spellEnd"/>
+      <w:r>
+        <w:t xml:space="preserve"> Input” </w:t>
+      </w:r>
+      <w:r>
+        <w:t>(Channel, riportati nelle righe) che costituiscono a loro volta gli ingressi degli slider. Di fatto, il menù del singolo canale consente la selezione di uno di questi canali “virtuali” e non la sorgente fisica diretta, per cui bisogna passare dal presente menù.</w:t>
+      </w:r>
+    </w:p>
+    <w:p>
+      <w:r>
+        <w:t>A livello di sorgenti fisiche, queste sono ovviamente raggruppate per tipologia (“Local”, AES550-A”, ecc.) Si noti che l</w:t>
+      </w:r>
+      <w:r>
+        <w:t xml:space="preserve">’assegnamento </w:t>
+      </w:r>
+      <w:r>
+        <w:t xml:space="preserve">sorgenti fisiche/canali virtuali avviene </w:t>
+      </w:r>
+      <w:r>
+        <w:t>a gruppi di 8</w:t>
+      </w:r>
+      <w:r>
+        <w:t>; diamo la descrizione delle 2 tipologie di sorgenti fisiche di nostro interesse</w:t>
+      </w:r>
+    </w:p>
+    <w:p>
+      <w:pPr>
+        <w:pStyle w:val="Paragrafoelenco"/>
+        <w:numPr>
+          <w:ilvl w:val="0"/>
+          <w:numId w:val="1"/>
+        </w:numPr>
+      </w:pPr>
+      <w:r>
+        <w:t xml:space="preserve">“Local” indica gli ingressi fisici XLR, la GUI ne mostra 32 ma X32 rack è dotato solo di 16. Non ha pertanto senso assegnare ad esempio a Channel 17-24 l’ottetto Local 17-24 </w:t>
+      </w:r>
+      <w:proofErr w:type="spellStart"/>
+      <w:r>
+        <w:t>perchè</w:t>
+      </w:r>
+      <w:proofErr w:type="spellEnd"/>
+      <w:r>
+        <w:t xml:space="preserve"> non ci passerebbe mai nessun segnale</w:t>
+      </w:r>
+    </w:p>
+    <w:p>
+      <w:pPr>
+        <w:pStyle w:val="Paragrafoelenco"/>
+        <w:numPr>
+          <w:ilvl w:val="0"/>
+          <w:numId w:val="1"/>
+        </w:numPr>
+      </w:pPr>
+      <w:r>
+        <w:t xml:space="preserve"> </w:t>
+      </w:r>
+      <w:r>
+        <w:t>“Card” indica la porta USB e più genericamente gli ingressi della scheda montata nel mixer (nel nostro caso appunto la USB 32in/32out ma potrebbe esserci infilata una scheda Dante, ecc.)</w:t>
+      </w:r>
+    </w:p>
+    <w:p>
+      <w:r>
+        <w:t>Facendo riferimento a</w:t>
+      </w:r>
+      <w:r>
+        <w:t xml:space="preserve">i </w:t>
+      </w:r>
+      <w:r>
+        <w:t xml:space="preserve">soli </w:t>
+      </w:r>
+      <w:r>
+        <w:t xml:space="preserve">simboli di colore arancione, nella schermata riportata abbiamo i 16 ingressi fisici XLR assegnati ai </w:t>
+      </w:r>
+      <w:r>
+        <w:t xml:space="preserve">primi </w:t>
+      </w:r>
+      <w:r>
+        <w:t>16 canali “virtuali”</w:t>
+      </w:r>
+      <w:r>
+        <w:t xml:space="preserve"> dell’</w:t>
+      </w:r>
+      <w:proofErr w:type="spellStart"/>
+      <w:r>
+        <w:t>Internal</w:t>
+      </w:r>
+      <w:proofErr w:type="spellEnd"/>
+      <w:r>
+        <w:t xml:space="preserve"> Input</w:t>
+      </w:r>
+      <w:r>
+        <w:t xml:space="preserve">, mentre </w:t>
+      </w:r>
+      <w:r>
+        <w:t xml:space="preserve">i canali USB dal 17 al 32 sono assegnati ai canali “virtuali” da 17 a 32. Questo significa che tramite il </w:t>
+      </w:r>
+      <w:proofErr w:type="spellStart"/>
+      <w:r>
+        <w:t>menù</w:t>
+      </w:r>
+      <w:proofErr w:type="spellEnd"/>
+      <w:r>
+        <w:t xml:space="preserve"> del singolo canale, ad ognuno dei 32 slider di ingresso del mixer posso assegnare uno dei 16 XLR o un canale USB da 17 a 32. Di fatto l</w:t>
+      </w:r>
+      <w:r>
+        <w:t>a selezione dell’ingresso dello slider appare così:</w:t>
+      </w:r>
+    </w:p>
+    <w:p>
+      <w:r>
+        <w:rPr>
+          <w:noProof/>
+        </w:rPr>
+        <w:lastRenderedPageBreak/>
+        <w:drawing>
+          <wp:anchor distT="0" distB="0" distL="114300" distR="114300" simplePos="0" relativeHeight="251658240" behindDoc="0" locked="0" layoutInCell="1" allowOverlap="1" wp14:anchorId="74294339" wp14:editId="5B720125">
+            <wp:simplePos x="0" y="0"/>
+            <wp:positionH relativeFrom="column">
+              <wp:posOffset>-3810</wp:posOffset>
+            </wp:positionH>
+            <wp:positionV relativeFrom="paragraph">
+              <wp:posOffset>0</wp:posOffset>
+            </wp:positionV>
+            <wp:extent cx="1447684" cy="4624705"/>
+            <wp:effectExtent l="0" t="0" r="635" b="4445"/>
+            <wp:wrapSquare wrapText="bothSides"/>
+            <wp:docPr id="1078546641" name="Immagine 1"/>
+            <wp:cNvGraphicFramePr>
+              <a:graphicFrameLocks xmlns:a="http://schemas.openxmlformats.org/drawingml/2006/main" noChangeAspect="1"/>
+            </wp:cNvGraphicFramePr>
+            <a:graphic xmlns:a="http://schemas.openxmlformats.org/drawingml/2006/main">
+              <a:graphicData uri="http://schemas.openxmlformats.org/drawingml/2006/picture">
+                <pic:pic xmlns:pic="http://schemas.openxmlformats.org/drawingml/2006/picture">
+                  <pic:nvPicPr>
+                    <pic:cNvPr id="1078546641" name=""/>
+                    <pic:cNvPicPr/>
+                  </pic:nvPicPr>
+                  <pic:blipFill>
+                    <a:blip r:embed="rId9">
+                      <a:extLst>
+                        <a:ext uri="{28A0092B-C50C-407E-A947-70E740481C1C}">
+                          <a14:useLocalDpi xmlns:a14="http://schemas.microsoft.com/office/drawing/2010/main" val="0"/>
+                        </a:ext>
+                      </a:extLst>
+                    </a:blip>
+                    <a:stretch>
+                      <a:fillRect/>
+                    </a:stretch>
+                  </pic:blipFill>
+                  <pic:spPr>
+                    <a:xfrm>
+                      <a:off x="0" y="0"/>
+                      <a:ext cx="1447684" cy="4624705"/>
+                    </a:xfrm>
+                    <a:prstGeom prst="rect">
+                      <a:avLst/>
+                    </a:prstGeom>
+                  </pic:spPr>
+                </pic:pic>
+              </a:graphicData>
+            </a:graphic>
+          </wp:anchor>
+        </w:drawing>
+      </w:r>
+      <w:r>
+        <w:t xml:space="preserve">Notare i canali virtuali da 01 a 32 con accanto l’ingresso fisico assegnato dalla schermata (infatti dal 17, cominciano i canali della card rappresentati da C17, </w:t>
+      </w:r>
+      <w:proofErr w:type="spellStart"/>
+      <w:r>
+        <w:t>ecc</w:t>
+      </w:r>
+      <w:proofErr w:type="spellEnd"/>
+      <w:r>
+        <w:t>). Ad uno slider posso assegnare uno qualunque di questi canali virtuali sebbene la logica impone di rispettare la sequenza numerica fintanto che è possibile.</w:t>
+      </w:r>
+    </w:p>
+    <w:p/>
+    <w:p/>
+    <w:p/>
+    <w:p/>
+    <w:p/>
+    <w:p/>
+    <w:p/>
+    <w:p/>
+    <w:p/>
+    <w:p/>
+    <w:p/>
+    <w:p>
+      <w:proofErr w:type="spellStart"/>
+      <w:r>
+        <w:t>C</w:t>
+      </w:r>
+      <w:r>
+        <w:t>lickando</w:t>
+      </w:r>
+      <w:proofErr w:type="spellEnd"/>
+      <w:r>
+        <w:t xml:space="preserve"> </w:t>
+      </w:r>
+      <w:r>
+        <w:t xml:space="preserve">nelle varie celle </w:t>
+      </w:r>
+      <w:r>
+        <w:t>si spostano i simboli arancioni ma non quelli grigi. Questi ultimi vengono abilitati (e diventano arancioni) rendendo al contrario grigi alcuni di quelli attuali se ci si sposta da “record” a  “play”, come si vede qui:</w:t>
+      </w:r>
+    </w:p>
+    <w:p>
+      <w:r>
+        <w:rPr>
+          <w:noProof/>
+        </w:rPr>
+        <w:drawing>
+          <wp:inline distT="0" distB="0" distL="0" distR="0" wp14:anchorId="1F025F85" wp14:editId="7DE08063">
+            <wp:extent cx="6120130" cy="1691640"/>
+            <wp:effectExtent l="0" t="0" r="0" b="3810"/>
+            <wp:docPr id="1263402044" name="Immagine 1"/>
+            <wp:cNvGraphicFramePr>
+              <a:graphicFrameLocks xmlns:a="http://schemas.openxmlformats.org/drawingml/2006/main" noChangeAspect="1"/>
+            </wp:cNvGraphicFramePr>
+            <a:graphic xmlns:a="http://schemas.openxmlformats.org/drawingml/2006/main">
+              <a:graphicData uri="http://schemas.openxmlformats.org/drawingml/2006/picture">
+                <pic:pic xmlns:pic="http://schemas.openxmlformats.org/drawingml/2006/picture">
+                  <pic:nvPicPr>
+                    <pic:cNvPr id="1263402044" name=""/>
+                    <pic:cNvPicPr/>
+                  </pic:nvPicPr>
+                  <pic:blipFill rotWithShape="1">
+                    <a:blip r:embed="rId10"/>
+                    <a:srcRect b="51502"/>
+                    <a:stretch/>
+                  </pic:blipFill>
+                  <pic:spPr bwMode="auto">
+                    <a:xfrm>
+                      <a:off x="0" y="0"/>
+                      <a:ext cx="6120130" cy="1691640"/>
+                    </a:xfrm>
+                    <a:prstGeom prst="rect">
+                      <a:avLst/>
+                    </a:prstGeom>
+                    <a:ln>
+                      <a:noFill/>
+                    </a:ln>
+                    <a:extLst>
+                      <a:ext uri="{53640926-AAD7-44D8-BBD7-CCE9431645EC}">
+                        <a14:shadowObscured xmlns:a14="http://schemas.microsoft.com/office/drawing/2010/main"/>
+                      </a:ext>
+                    </a:extLst>
+                  </pic:spPr>
+                </pic:pic>
+              </a:graphicData>
+            </a:graphic>
+          </wp:inline>
+        </w:drawing>
+      </w:r>
+    </w:p>
+    <w:p>
+      <w:r>
+        <w:t xml:space="preserve">Ora “record” e “play” sono 2 sorte di </w:t>
+      </w:r>
+      <w:proofErr w:type="spellStart"/>
+      <w:r>
+        <w:t>preset</w:t>
+      </w:r>
+      <w:proofErr w:type="spellEnd"/>
+      <w:r>
+        <w:t xml:space="preserve"> d</w:t>
+      </w:r>
+      <w:r>
+        <w:t xml:space="preserve">ella </w:t>
+      </w:r>
+      <w:r>
+        <w:t>mappatura sorgenti fisiche-</w:t>
+      </w:r>
+      <w:proofErr w:type="spellStart"/>
+      <w:r>
+        <w:t>internal</w:t>
+      </w:r>
+      <w:proofErr w:type="spellEnd"/>
+      <w:r>
+        <w:t xml:space="preserve"> input</w:t>
+      </w:r>
+      <w:r>
+        <w:t xml:space="preserve">. </w:t>
+      </w:r>
+      <w:r>
+        <w:t xml:space="preserve">Un secondo </w:t>
+      </w:r>
+      <w:proofErr w:type="spellStart"/>
+      <w:r>
+        <w:t>preset</w:t>
+      </w:r>
+      <w:proofErr w:type="spellEnd"/>
+      <w:r>
+        <w:t xml:space="preserve"> s</w:t>
+      </w:r>
+      <w:r>
+        <w:t>erve tipicamente per il soundcheck virtuale, da cui nomi “record” e “play” che da un punto di vista logico potrebbero anche essere “preset1” e “preset2”. Solitamente siamo in modalità “record”: i 16 ingressi fisici finiscono sui 16 slider del mixer ma se vado in modalità “play” posso mettere i 16 ingressi USB da 1 a 16 sempre sugli 16 slider lavorando di fatto solo con questa schermata e senza modificare gli input dei singoli canali.</w:t>
+      </w:r>
+    </w:p>
+    <w:p>
+      <w:r>
+        <w:t>“</w:t>
+      </w:r>
+      <w:proofErr w:type="spellStart"/>
+      <w:r>
+        <w:t>Aux</w:t>
+      </w:r>
+      <w:proofErr w:type="spellEnd"/>
+      <w:r>
+        <w:t xml:space="preserve"> in </w:t>
+      </w:r>
+      <w:proofErr w:type="spellStart"/>
+      <w:r>
+        <w:t>Remap</w:t>
+      </w:r>
+      <w:proofErr w:type="spellEnd"/>
+      <w:r>
+        <w:t>” è ancora da capire</w:t>
+      </w:r>
+      <w:r>
+        <w:t>.</w:t>
+      </w:r>
+    </w:p>
+    <w:p>
+      <w:r>
+        <w:lastRenderedPageBreak/>
+        <w:t>Relativamente alle sole schermate citate in questo documento, la schermata “Inputs” è l’unica che gestisce segnali di ingresso; tutte le altre gestiscono uscite</w:t>
+      </w:r>
+    </w:p>
+    <w:p/>
+    <w:p>
+      <w:pPr>
+        <w:rPr>
+          <w:u w:val="single"/>
+        </w:rPr>
+      </w:pPr>
+      <w:r>
+        <w:rPr>
+          <w:u w:val="single"/>
+        </w:rPr>
+        <w:t>Schermata “</w:t>
+      </w:r>
+      <w:r>
+        <w:rPr>
+          <w:u w:val="single"/>
+        </w:rPr>
+        <w:t>AES550</w:t>
+      </w:r>
+      <w:r>
+        <w:rPr>
+          <w:u w:val="single"/>
+        </w:rPr>
+        <w:t>”</w:t>
+      </w:r>
+    </w:p>
+    <w:p>
+      <w:pPr>
+        <w:rPr>
+          <w:u w:val="single"/>
+        </w:rPr>
+      </w:pPr>
+      <w:r>
+        <w:t>Non ci serve</w:t>
+      </w:r>
+    </w:p>
+    <w:p/>
+    <w:p>
+      <w:pPr>
+        <w:rPr>
+          <w:u w:val="single"/>
+        </w:rPr>
+      </w:pPr>
+      <w:r>
+        <w:rPr>
+          <w:u w:val="single"/>
+        </w:rPr>
+        <w:t>Schermata “</w:t>
+      </w:r>
+      <w:r>
+        <w:rPr>
+          <w:u w:val="single"/>
+        </w:rPr>
+        <w:t>Card</w:t>
+      </w:r>
+      <w:r>
+        <w:rPr>
+          <w:u w:val="single"/>
+        </w:rPr>
+        <w:t>”</w:t>
+      </w:r>
+      <w:r>
+        <w:t xml:space="preserve"> (/</w:t>
+      </w:r>
+      <w:proofErr w:type="spellStart"/>
+      <w:r>
+        <w:t>config</w:t>
+      </w:r>
+      <w:proofErr w:type="spellEnd"/>
+      <w:r>
+        <w:t>/</w:t>
+      </w:r>
+      <w:proofErr w:type="spellStart"/>
+      <w:r>
+        <w:t>routing</w:t>
+      </w:r>
+      <w:proofErr w:type="spellEnd"/>
+      <w:r>
+        <w:t>/CARD)</w:t>
+      </w:r>
+    </w:p>
+    <w:p>
+      <w:r>
+        <w:t xml:space="preserve">Assegna che cosa deve essere messo sui 32 canali USB di </w:t>
+      </w:r>
+      <w:r>
+        <w:t xml:space="preserve">uscita, </w:t>
+      </w:r>
+      <w:r>
+        <w:t>ovvero quelli che finiscono in un PC che vede X32 come scheda audio. Quali sono i 32 input?</w:t>
+      </w:r>
+    </w:p>
+    <w:p>
+      <w:r>
+        <w:rPr>
+          <w:noProof/>
+        </w:rPr>
+        <w:drawing>
+          <wp:inline distT="0" distB="0" distL="0" distR="0" wp14:anchorId="58DCBCD6" wp14:editId="6A22C6B2">
+            <wp:extent cx="6263640" cy="1440180"/>
+            <wp:effectExtent l="0" t="0" r="0" b="7620"/>
+            <wp:docPr id="2044822791" name="Immagine 1"/>
+            <wp:cNvGraphicFramePr>
+              <a:graphicFrameLocks xmlns:a="http://schemas.openxmlformats.org/drawingml/2006/main" noChangeAspect="1"/>
+            </wp:cNvGraphicFramePr>
+            <a:graphic xmlns:a="http://schemas.openxmlformats.org/drawingml/2006/main">
+              <a:graphicData uri="http://schemas.openxmlformats.org/drawingml/2006/picture">
+                <pic:pic xmlns:pic="http://schemas.openxmlformats.org/drawingml/2006/picture">
+                  <pic:nvPicPr>
+                    <pic:cNvPr id="2044822791" name=""/>
+                    <pic:cNvPicPr/>
+                  </pic:nvPicPr>
+                  <pic:blipFill rotWithShape="1">
+                    <a:blip r:embed="rId11"/>
+                    <a:srcRect l="1" r="-2345" b="58711"/>
+                    <a:stretch/>
+                  </pic:blipFill>
+                  <pic:spPr bwMode="auto">
+                    <a:xfrm>
+                      <a:off x="0" y="0"/>
+                      <a:ext cx="6263640" cy="1440180"/>
+                    </a:xfrm>
+                    <a:prstGeom prst="rect">
+                      <a:avLst/>
+                    </a:prstGeom>
+                    <a:ln>
+                      <a:noFill/>
+                    </a:ln>
+                    <a:extLst>
+                      <a:ext uri="{53640926-AAD7-44D8-BBD7-CCE9431645EC}">
+                        <a14:shadowObscured xmlns:a14="http://schemas.microsoft.com/office/drawing/2010/main"/>
+                      </a:ext>
+                    </a:extLst>
+                  </pic:spPr>
+                </pic:pic>
+              </a:graphicData>
+            </a:graphic>
+          </wp:inline>
+        </w:drawing>
+      </w:r>
+    </w:p>
+    <w:p>
+      <w:r>
+        <w:t xml:space="preserve">La schermata elenca </w:t>
+      </w:r>
+      <w:r>
+        <w:t xml:space="preserve">nelle colonne (“Source”) </w:t>
+      </w:r>
+      <w:r>
+        <w:t xml:space="preserve">tutti i possibili </w:t>
+      </w:r>
+      <w:r>
+        <w:t>segnali che possono essere indirizzati all’uscita USB, raggruppati per tipologia mentre sulle righe (“Output</w:t>
+      </w:r>
+      <w:r>
+        <w:t>”</w:t>
+      </w:r>
+      <w:r>
+        <w:t xml:space="preserve">) ci sono le 32 uscite USB. Anche qui si lavora a gruppi di 8. </w:t>
+      </w:r>
+    </w:p>
+    <w:p/>
+    <w:p>
+      <w:pPr>
+        <w:rPr>
+          <w:u w:val="single"/>
+        </w:rPr>
+      </w:pPr>
+      <w:r>
+        <w:rPr>
+          <w:u w:val="single"/>
+        </w:rPr>
+        <w:t>Schermata “</w:t>
+      </w:r>
+      <w:r>
+        <w:rPr>
+          <w:u w:val="single"/>
+        </w:rPr>
+        <w:t>XLR</w:t>
+      </w:r>
+      <w:r>
+        <w:rPr>
+          <w:u w:val="single"/>
+        </w:rPr>
+        <w:t>”</w:t>
+      </w:r>
+      <w:r>
+        <w:t xml:space="preserve"> (/</w:t>
+      </w:r>
+      <w:proofErr w:type="spellStart"/>
+      <w:r>
+        <w:t>config</w:t>
+      </w:r>
+      <w:proofErr w:type="spellEnd"/>
+      <w:r>
+        <w:t>/</w:t>
+      </w:r>
+      <w:proofErr w:type="spellStart"/>
+      <w:r>
+        <w:t>routing</w:t>
+      </w:r>
+      <w:proofErr w:type="spellEnd"/>
+      <w:r>
+        <w:t>/</w:t>
+      </w:r>
+      <w:r>
+        <w:t>XLR</w:t>
+      </w:r>
+      <w:r>
+        <w:t>)</w:t>
+      </w:r>
+    </w:p>
+    <w:p>
+      <w:r>
+        <w:t>Premessa: c</w:t>
+      </w:r>
+      <w:r>
+        <w:t xml:space="preserve">i sono 2 tipologie di output, quello </w:t>
+      </w:r>
+      <w:r>
+        <w:rPr>
+          <w:u w:val="single"/>
+        </w:rPr>
         <w:t>INTERNO</w:t>
       </w:r>
       <w:r>
@@ -22,7 +842,12 @@
         <w:t>FISICO</w:t>
       </w:r>
       <w:r>
-        <w:t xml:space="preserve">, costituito dai connettori XLR di uscita (8 per X32 rack, 16 per X32). La gestione dell’output FISICO avviene dalla schermata XLR di X32 </w:t>
+        <w:t>, costituito dai connettori XLR di uscita (8 per X32 rack, 16 per X32).</w:t>
+      </w:r>
+    </w:p>
+    <w:p>
+      <w:r>
+        <w:t xml:space="preserve">La gestione dell’output FISICO avviene dalla schermata XLR di X32 </w:t>
       </w:r>
       <w:proofErr w:type="spellStart"/>
       <w:r>
@@ -39,24 +864,97 @@
         <w:t>output INTERNO</w:t>
       </w:r>
       <w:r>
-        <w:t xml:space="preserve"> deve essere connesso all’output FISICO, ad esempio potrei mandare sull’output FISICO direttamente gli ingressi (dunque l’output FISICO diventa un classico DIRECT OUT) o quanto arriva dalla porta USB (dunque il mixer diventa una specie di scheda audio…). L’output FISICO lavora a gruppi di 4, contrariamente a tutti gli altri raggruppamenti che sono costituiti da 8 elementi (ad es. i canali di ingresso)</w:t>
+        <w:t xml:space="preserve"> deve essere connesso all’output FISICO, ad esempio potrei mandare sull’output FISICO direttamente gli ingressi (dunque l’output FISICO diventa un classico DIRECT OUT) o quanto arriva dalla porta USB (dunque il mixer diventa una specie di scheda audio…).</w:t>
+      </w:r>
+    </w:p>
+    <w:p>
+      <w:pPr>
+        <w:rPr>
+          <w:u w:val="single"/>
+        </w:rPr>
+      </w:pPr>
+      <w:r>
+        <w:t>L’output FISICO lavora a gruppi di 4, contrariamente a tutti gli altri raggruppamenti che sono costituiti da 8 elementi (ad es. i canali di ingresso)</w:t>
       </w:r>
       <w:r>
         <w:t>.</w:t>
       </w:r>
-    </w:p>
-    <w:p>
-      <w:r>
+      <w:r>
+        <w:t xml:space="preserve"> Si fa notare che in questa schermata </w:t>
+      </w:r>
+      <w:r>
+        <w:t>l</w:t>
+      </w:r>
+      <w:r>
+        <w:t>e</w:t>
+      </w:r>
+      <w:r>
+        <w:t xml:space="preserve"> colonn</w:t>
+      </w:r>
+      <w:r>
+        <w:t>e</w:t>
+      </w:r>
+      <w:r>
+        <w:t xml:space="preserve"> </w:t>
+      </w:r>
+      <w:r>
+        <w:t xml:space="preserve">contrassegnate con </w:t>
+      </w:r>
+      <w:r>
+        <w:t>“O</w:t>
+      </w:r>
+      <w:r>
+        <w:t>ut</w:t>
+      </w:r>
+      <w:r>
+        <w:t>” indica</w:t>
+      </w:r>
+      <w:r>
+        <w:t>no</w:t>
+      </w:r>
+      <w:r>
+        <w:t xml:space="preserve"> l’output INTERNO mentre </w:t>
+      </w:r>
+      <w:r>
+        <w:t xml:space="preserve">le righe contrassegnate con </w:t>
+      </w:r>
+      <w:r>
+        <w:t xml:space="preserve">“Output” </w:t>
+      </w:r>
+      <w:r>
+        <w:t xml:space="preserve">indicano </w:t>
+      </w:r>
+      <w:r>
+        <w:t>l’output FISICO</w:t>
+      </w:r>
+      <w:r>
+        <w:t>, dunque i connettori XLR.</w:t>
+      </w:r>
+    </w:p>
+    <w:p>
+      <w:pPr>
+        <w:rPr>
+          <w:u w:val="single"/>
+        </w:rPr>
+      </w:pPr>
+    </w:p>
+    <w:p>
+      <w:r>
+        <w:lastRenderedPageBreak/>
         <w:t>1)</w:t>
       </w:r>
-    </w:p>
-    <w:p>
       <w:r>
         <w:rPr>
           <w:noProof/>
         </w:rPr>
+        <w:t xml:space="preserve"> </w:t>
+      </w:r>
+      <w:r>
+        <w:rPr>
+          <w:noProof/>
+        </w:rPr>
         <w:drawing>
-          <wp:inline distT="0" distB="0" distL="0" distR="0" wp14:anchorId="65956A15" wp14:editId="30138CC9">
+          <wp:inline distT="0" distB="0" distL="0" distR="0" wp14:anchorId="3744E0C2" wp14:editId="083A4CE7">
             <wp:extent cx="6120130" cy="1363980"/>
             <wp:effectExtent l="0" t="0" r="0" b="7620"/>
             <wp:docPr id="1" name="Immagine 1"/>
@@ -71,7 +969,7 @@
                     <pic:cNvPicPr/>
                   </pic:nvPicPr>
                   <pic:blipFill>
-                    <a:blip r:embed="rId5"/>
+                    <a:blip r:embed="rId12"/>
                     <a:stretch>
                       <a:fillRect/>
                     </a:stretch>
@@ -92,6 +990,7 @@
         </w:drawing>
       </w:r>
     </w:p>
+    <w:p/>
     <w:p>
       <w:pPr>
         <w:rPr>
@@ -223,7 +1122,7 @@
                     <pic:cNvPicPr/>
                   </pic:nvPicPr>
                   <pic:blipFill>
-                    <a:blip r:embed="rId6"/>
+                    <a:blip r:embed="rId13"/>
                     <a:stretch>
                       <a:fillRect/>
                     </a:stretch>
@@ -320,11 +1219,449 @@
           <w:kern w:val="0"/>
           <w:sz w:val="18"/>
           <w:szCs w:val="18"/>
+        </w:rPr>
+      </w:pPr>
+    </w:p>
+    <w:p>
+      <w:pPr>
+        <w:rPr>
           <w:u w:val="single"/>
         </w:rPr>
       </w:pPr>
       <w:r>
         <w:rPr>
+          <w:u w:val="single"/>
+        </w:rPr>
+        <w:t>Schermata “</w:t>
+      </w:r>
+      <w:r>
+        <w:rPr>
+          <w:u w:val="single"/>
+        </w:rPr>
+        <w:t>Out 1-16</w:t>
+      </w:r>
+      <w:r>
+        <w:rPr>
+          <w:u w:val="single"/>
+        </w:rPr>
+        <w:t>”</w:t>
+      </w:r>
+    </w:p>
+    <w:p>
+      <w:pPr>
+        <w:spacing w:after="0"/>
+        <w:rPr>
+          <w:b/>
+          <w:bCs/>
+        </w:rPr>
+      </w:pPr>
+      <w:r>
+        <w:t>Configurata in più righe del tipo</w:t>
+      </w:r>
+    </w:p>
+    <w:p>
+      <w:pPr>
+        <w:spacing w:after="0"/>
+      </w:pPr>
+      <w:r>
+        <w:rPr>
+          <w:b/>
+          <w:bCs/>
+        </w:rPr>
+        <w:t>/outputs/</w:t>
+      </w:r>
+      <w:proofErr w:type="spellStart"/>
+      <w:r>
+        <w:rPr>
+          <w:b/>
+          <w:bCs/>
+        </w:rPr>
+        <w:t>main</w:t>
+      </w:r>
+      <w:proofErr w:type="spellEnd"/>
+      <w:r>
+        <w:rPr>
+          <w:b/>
+          <w:bCs/>
+        </w:rPr>
+        <w:t>/</w:t>
+      </w:r>
+      <w:r>
+        <w:rPr>
+          <w:b/>
+          <w:bCs/>
+        </w:rPr>
+        <w:t>xx&lt;spazio&gt;</w:t>
+      </w:r>
+      <w:proofErr w:type="spellStart"/>
+      <w:r>
+        <w:rPr>
+          <w:b/>
+          <w:bCs/>
+        </w:rPr>
+        <w:t>yy</w:t>
+      </w:r>
+      <w:proofErr w:type="spellEnd"/>
+    </w:p>
+    <w:p>
+      <w:pPr>
+        <w:spacing w:after="0"/>
+      </w:pPr>
+      <w:r>
+        <w:t>dove:</w:t>
+      </w:r>
+    </w:p>
+    <w:p>
+      <w:pPr>
+        <w:spacing w:after="0"/>
+      </w:pPr>
+      <w:r>
+        <w:t>x</w:t>
+      </w:r>
+      <w:r>
+        <w:t>x</w:t>
+      </w:r>
+      <w:r>
+        <w:t>:</w:t>
+      </w:r>
+    </w:p>
+    <w:p>
+      <w:pPr>
+        <w:pStyle w:val="Paragrafoelenco"/>
+        <w:numPr>
+          <w:ilvl w:val="0"/>
+          <w:numId w:val="3"/>
+        </w:numPr>
+        <w:spacing w:after="0"/>
+      </w:pPr>
+      <w:r>
+        <w:t>da 01 a 16 (corrispondono alle righe “Output”)</w:t>
+      </w:r>
+    </w:p>
+    <w:p>
+      <w:pPr>
+        <w:spacing w:after="0"/>
+      </w:pPr>
+      <w:proofErr w:type="spellStart"/>
+      <w:r>
+        <w:t>y</w:t>
+      </w:r>
+      <w:r>
+        <w:t>y</w:t>
+      </w:r>
+      <w:proofErr w:type="spellEnd"/>
+      <w:r>
+        <w:t>:</w:t>
+      </w:r>
+    </w:p>
+    <w:p>
+      <w:pPr>
+        <w:pStyle w:val="Paragrafoelenco"/>
+        <w:numPr>
+          <w:ilvl w:val="0"/>
+          <w:numId w:val="2"/>
+        </w:numPr>
+        <w:spacing w:after="0"/>
+      </w:pPr>
+      <w:r>
+        <w:t>da 1 a 3 rispettivamente M/C, L, R</w:t>
+      </w:r>
+    </w:p>
+    <w:p>
+      <w:pPr>
+        <w:pStyle w:val="Paragrafoelenco"/>
+        <w:numPr>
+          <w:ilvl w:val="0"/>
+          <w:numId w:val="2"/>
+        </w:numPr>
+        <w:spacing w:after="0"/>
+      </w:pPr>
+      <w:r>
+        <w:t xml:space="preserve">da 4 a 19, </w:t>
+      </w:r>
+      <w:proofErr w:type="spellStart"/>
+      <w:r>
+        <w:t>mixbus</w:t>
+      </w:r>
+      <w:proofErr w:type="spellEnd"/>
+      <w:r>
+        <w:t xml:space="preserve"> yy-3</w:t>
+      </w:r>
+    </w:p>
+    <w:p>
+      <w:pPr>
+        <w:pStyle w:val="Paragrafoelenco"/>
+        <w:numPr>
+          <w:ilvl w:val="0"/>
+          <w:numId w:val="2"/>
+        </w:numPr>
+        <w:spacing w:after="0"/>
+      </w:pPr>
+      <w:r>
+        <w:t xml:space="preserve">da 20 a 51, </w:t>
+      </w:r>
+      <w:proofErr w:type="spellStart"/>
+      <w:r>
+        <w:t>direct</w:t>
+      </w:r>
+      <w:proofErr w:type="spellEnd"/>
+      <w:r>
+        <w:t xml:space="preserve"> out canale yy-19</w:t>
+      </w:r>
+    </w:p>
+    <w:p>
+      <w:pPr>
+        <w:pStyle w:val="Paragrafoelenco"/>
+        <w:numPr>
+          <w:ilvl w:val="0"/>
+          <w:numId w:val="2"/>
+        </w:numPr>
+        <w:spacing w:after="0"/>
+      </w:pPr>
+      <w:r>
+        <w:t>da 5</w:t>
+      </w:r>
+      <w:r>
+        <w:t>8</w:t>
+      </w:r>
+      <w:r>
+        <w:t xml:space="preserve"> a </w:t>
+      </w:r>
+      <w:r>
+        <w:t>65</w:t>
+      </w:r>
+      <w:r>
+        <w:t xml:space="preserve"> </w:t>
+      </w:r>
+      <w:proofErr w:type="spellStart"/>
+      <w:r>
+        <w:t>direct</w:t>
+      </w:r>
+      <w:proofErr w:type="spellEnd"/>
+      <w:r>
+        <w:t xml:space="preserve"> out AUX yy-5</w:t>
+      </w:r>
+      <w:r>
+        <w:t xml:space="preserve">7 </w:t>
+      </w:r>
+    </w:p>
+    <w:p>
+      <w:pPr>
+        <w:pStyle w:val="Paragrafoelenco"/>
+        <w:numPr>
+          <w:ilvl w:val="0"/>
+          <w:numId w:val="2"/>
+        </w:numPr>
+        <w:spacing w:after="0"/>
+      </w:pPr>
+      <w:r>
+        <w:t xml:space="preserve">da </w:t>
+      </w:r>
+      <w:r>
+        <w:t>66</w:t>
+      </w:r>
+      <w:r>
+        <w:t xml:space="preserve"> a </w:t>
+      </w:r>
+      <w:r>
+        <w:t>73</w:t>
+      </w:r>
+      <w:r>
+        <w:t xml:space="preserve"> </w:t>
+      </w:r>
+      <w:proofErr w:type="spellStart"/>
+      <w:r>
+        <w:t>direct</w:t>
+      </w:r>
+      <w:proofErr w:type="spellEnd"/>
+      <w:r>
+        <w:t xml:space="preserve"> out FX</w:t>
+      </w:r>
+      <w:r>
+        <w:t xml:space="preserve"> yy-65 </w:t>
+      </w:r>
+      <w:r>
+        <w:t>(sono 4 ma stereo)</w:t>
+      </w:r>
+    </w:p>
+    <w:p>
+      <w:pPr>
+        <w:pStyle w:val="Paragrafoelenco"/>
+        <w:numPr>
+          <w:ilvl w:val="0"/>
+          <w:numId w:val="2"/>
+        </w:numPr>
+        <w:spacing w:after="0"/>
+      </w:pPr>
+      <w:r>
+        <w:t xml:space="preserve">da </w:t>
+      </w:r>
+      <w:r>
+        <w:t>74</w:t>
+      </w:r>
+      <w:r>
+        <w:t xml:space="preserve"> a 7</w:t>
+      </w:r>
+      <w:r>
+        <w:t>6</w:t>
+      </w:r>
+      <w:r>
+        <w:t xml:space="preserve"> monitor (solo?) rispettivamente L,R,TB</w:t>
+      </w:r>
+    </w:p>
+    <w:p>
+      <w:pPr>
+        <w:rPr>
+          <w:rFonts w:ascii="Lucida Console" w:hAnsi="Lucida Console" w:cs="Lucida Console"/>
+          <w:kern w:val="0"/>
+          <w:sz w:val="18"/>
+          <w:szCs w:val="18"/>
+        </w:rPr>
+      </w:pPr>
+    </w:p>
+    <w:p>
+      <w:pPr>
+        <w:rPr>
+          <w:rFonts w:ascii="Lucida Console" w:hAnsi="Lucida Console" w:cs="Lucida Console"/>
+          <w:kern w:val="0"/>
+          <w:sz w:val="18"/>
+          <w:szCs w:val="18"/>
+        </w:rPr>
+      </w:pPr>
+      <w:r>
+        <w:rPr>
+          <w:rFonts w:ascii="Lucida Console" w:hAnsi="Lucida Console" w:cs="Lucida Console"/>
+          <w:noProof/>
+          <w:kern w:val="0"/>
+          <w:sz w:val="18"/>
+          <w:szCs w:val="18"/>
+        </w:rPr>
+        <w:lastRenderedPageBreak/>
+        <w:drawing>
+          <wp:inline distT="0" distB="0" distL="0" distR="0" wp14:anchorId="6DF12D2E" wp14:editId="77AA73FB">
+            <wp:extent cx="6120130" cy="3482340"/>
+            <wp:effectExtent l="0" t="0" r="0" b="3810"/>
+            <wp:docPr id="742612063" name="Immagine 1"/>
+            <wp:cNvGraphicFramePr>
+              <a:graphicFrameLocks xmlns:a="http://schemas.openxmlformats.org/drawingml/2006/main" noChangeAspect="1"/>
+            </wp:cNvGraphicFramePr>
+            <a:graphic xmlns:a="http://schemas.openxmlformats.org/drawingml/2006/main">
+              <a:graphicData uri="http://schemas.openxmlformats.org/drawingml/2006/picture">
+                <pic:pic xmlns:pic="http://schemas.openxmlformats.org/drawingml/2006/picture">
+                  <pic:nvPicPr>
+                    <pic:cNvPr id="742612063" name=""/>
+                    <pic:cNvPicPr/>
+                  </pic:nvPicPr>
+                  <pic:blipFill>
+                    <a:blip r:embed="rId14"/>
+                    <a:stretch>
+                      <a:fillRect/>
+                    </a:stretch>
+                  </pic:blipFill>
+                  <pic:spPr>
+                    <a:xfrm>
+                      <a:off x="0" y="0"/>
+                      <a:ext cx="6120130" cy="3482340"/>
+                    </a:xfrm>
+                    <a:prstGeom prst="rect">
+                      <a:avLst/>
+                    </a:prstGeom>
+                  </pic:spPr>
+                </pic:pic>
+              </a:graphicData>
+            </a:graphic>
+          </wp:inline>
+        </w:drawing>
+      </w:r>
+    </w:p>
+    <w:p>
+      <w:pPr>
+        <w:rPr>
+          <w:rFonts w:ascii="Lucida Console" w:hAnsi="Lucida Console" w:cs="Lucida Console"/>
+          <w:kern w:val="0"/>
+          <w:sz w:val="18"/>
+          <w:szCs w:val="18"/>
+        </w:rPr>
+      </w:pPr>
+      <w:r>
+        <w:rPr>
+          <w:rFonts w:ascii="Lucida Console" w:hAnsi="Lucida Console" w:cs="Lucida Console"/>
+          <w:kern w:val="0"/>
+          <w:sz w:val="18"/>
+          <w:szCs w:val="18"/>
+        </w:rPr>
+        <w:t>Nonostante la grafica identica a quella delle altre schermate, questa schermata non è una matrice. Essa è dedicata all’assegnamento dell’</w:t>
+      </w:r>
+      <w:proofErr w:type="spellStart"/>
+      <w:r>
+        <w:rPr>
+          <w:rFonts w:ascii="Lucida Console" w:hAnsi="Lucida Console" w:cs="Lucida Console"/>
+          <w:kern w:val="0"/>
+          <w:sz w:val="18"/>
+          <w:szCs w:val="18"/>
+        </w:rPr>
+        <w:t>Internal</w:t>
+      </w:r>
+      <w:proofErr w:type="spellEnd"/>
+      <w:r>
+        <w:rPr>
+          <w:rFonts w:ascii="Lucida Console" w:hAnsi="Lucida Console" w:cs="Lucida Console"/>
+          <w:kern w:val="0"/>
+          <w:sz w:val="18"/>
+          <w:szCs w:val="18"/>
+        </w:rPr>
+        <w:t xml:space="preserve"> Output</w:t>
+      </w:r>
+      <w:r>
+        <w:rPr>
+          <w:rFonts w:ascii="Lucida Console" w:hAnsi="Lucida Console" w:cs="Lucida Console"/>
+          <w:kern w:val="0"/>
+          <w:sz w:val="18"/>
+          <w:szCs w:val="18"/>
+        </w:rPr>
+        <w:t>: semplicemente essa assegna i segnali che devono far capo all</w:t>
+      </w:r>
+      <w:r>
+        <w:rPr>
+          <w:rFonts w:ascii="Lucida Console" w:hAnsi="Lucida Console" w:cs="Lucida Console"/>
+          <w:kern w:val="0"/>
+          <w:sz w:val="18"/>
+          <w:szCs w:val="18"/>
+        </w:rPr>
+        <w:t>a patch</w:t>
+      </w:r>
+      <w:r>
+        <w:rPr>
+          <w:rFonts w:ascii="Lucida Console" w:hAnsi="Lucida Console" w:cs="Lucida Console"/>
+          <w:kern w:val="0"/>
+          <w:sz w:val="18"/>
+          <w:szCs w:val="18"/>
+        </w:rPr>
+        <w:t>, che poi verrà tipicamente utilizzato per collegarci gli XLR di uscita.</w:t>
+      </w:r>
+    </w:p>
+    <w:p>
+      <w:pPr>
+        <w:rPr>
+          <w:rFonts w:ascii="Lucida Console" w:hAnsi="Lucida Console" w:cs="Lucida Console"/>
+          <w:kern w:val="0"/>
+          <w:sz w:val="18"/>
+          <w:szCs w:val="18"/>
+        </w:rPr>
+      </w:pPr>
+    </w:p>
+    <w:p>
+      <w:pPr>
+        <w:rPr>
+          <w:rFonts w:ascii="Lucida Console" w:hAnsi="Lucida Console" w:cs="Lucida Console"/>
+          <w:kern w:val="0"/>
+          <w:sz w:val="18"/>
+          <w:szCs w:val="18"/>
+          <w:u w:val="single"/>
+        </w:rPr>
+      </w:pPr>
+      <w:r>
+        <w:rPr>
           <w:rFonts w:ascii="Lucida Console" w:hAnsi="Lucida Console" w:cs="Lucida Console"/>
           <w:kern w:val="0"/>
           <w:sz w:val="18"/>
@@ -339,8 +1676,18 @@
           <w:sz w:val="18"/>
           <w:szCs w:val="18"/>
         </w:rPr>
+        <w:t xml:space="preserve">appunto </w:t>
+      </w:r>
+      <w:r>
+        <w:rPr>
+          <w:rFonts w:ascii="Lucida Console" w:hAnsi="Lucida Console" w:cs="Lucida Console"/>
+          <w:kern w:val="0"/>
+          <w:sz w:val="18"/>
+          <w:szCs w:val="18"/>
+        </w:rPr>
         <w:t>l’</w:t>
       </w:r>
+      <w:proofErr w:type="spellStart"/>
       <w:r>
         <w:rPr>
           <w:rFonts w:ascii="Lucida Console" w:hAnsi="Lucida Console" w:cs="Lucida Console"/>
@@ -349,8 +1696,9 @@
           <w:szCs w:val="18"/>
           <w:u w:val="single"/>
         </w:rPr>
-        <w:t>output INTERN</w:t>
-      </w:r>
+        <w:t>Internal</w:t>
+      </w:r>
+      <w:proofErr w:type="spellEnd"/>
       <w:r>
         <w:rPr>
           <w:rFonts w:ascii="Lucida Console" w:hAnsi="Lucida Console" w:cs="Lucida Console"/>
@@ -359,7 +1707,7 @@
           <w:szCs w:val="18"/>
           <w:u w:val="single"/>
         </w:rPr>
-        <w:t>O</w:t>
+        <w:t xml:space="preserve"> Output</w:t>
       </w:r>
       <w:r>
         <w:rPr>
@@ -492,12 +1840,12 @@
           <w:sz w:val="18"/>
           <w:szCs w:val="18"/>
         </w:rPr>
-        <w:lastRenderedPageBreak/>
         <w:t>Output INTERNO</w:t>
       </w:r>
       <w:r>
         <w:rPr>
           <w:rFonts w:ascii="Lucida Console" w:hAnsi="Lucida Console" w:cs="Lucida Console"/>
+          <w:noProof/>
           <w:kern w:val="0"/>
           <w:sz w:val="18"/>
           <w:szCs w:val="18"/>
@@ -518,7 +1866,7 @@
                     <pic:cNvPicPr/>
                   </pic:nvPicPr>
                   <pic:blipFill>
-                    <a:blip r:embed="rId7"/>
+                    <a:blip r:embed="rId15"/>
                     <a:stretch>
                       <a:fillRect/>
                     </a:stretch>
@@ -571,10 +1919,12 @@
       <w:r>
         <w:rPr>
           <w:rFonts w:ascii="Lucida Console" w:hAnsi="Lucida Console" w:cs="Lucida Console"/>
-          <w:kern w:val="0"/>
-          <w:sz w:val="18"/>
-          <w:szCs w:val="18"/>
-        </w:rPr>
+          <w:noProof/>
+          <w:kern w:val="0"/>
+          <w:sz w:val="18"/>
+          <w:szCs w:val="18"/>
+        </w:rPr>
+        <w:lastRenderedPageBreak/>
         <w:drawing>
           <wp:inline distT="0" distB="0" distL="0" distR="0" wp14:anchorId="7D5676AD" wp14:editId="30FE2343">
             <wp:extent cx="6120130" cy="1668780"/>
@@ -591,7 +1941,7 @@
                     <pic:cNvPicPr/>
                   </pic:nvPicPr>
                   <pic:blipFill>
-                    <a:blip r:embed="rId8"/>
+                    <a:blip r:embed="rId16"/>
                     <a:stretch>
                       <a:fillRect/>
                     </a:stretch>
@@ -651,6 +2001,335 @@
     </w:sectPr>
   </w:body>
 </w:document>
+</file>
+
+<file path=word/numbering.xml><?xml version="1.0" encoding="utf-8"?>
+<w:numbering xmlns:wpc="http://schemas.microsoft.com/office/word/2010/wordprocessingCanvas" xmlns:cx="http://schemas.microsoft.com/office/drawing/2014/chartex" xmlns:cx1="http://schemas.microsoft.com/office/drawing/2015/9/8/chartex" xmlns:cx2="http://schemas.microsoft.com/office/drawing/2015/10/21/chartex" xmlns:cx3="http://schemas.microsoft.com/office/drawing/2016/5/9/chartex" xmlns:cx4="http://schemas.microsoft.com/office/drawing/2016/5/10/chartex" xmlns:cx5="http://schemas.microsoft.com/office/drawing/2016/5/11/chartex" xmlns:cx6="http://schemas.microsoft.com/office/drawing/2016/5/12/chartex" xmlns:cx7="http://schemas.microsoft.com/office/drawing/2016/5/13/chartex" xmlns:cx8="http://schemas.microsoft.com/office/drawing/2016/5/14/chartex" xmlns:mc="http://schemas.openxmlformats.org/markup-compatibility/2006" xmlns:aink="http://schemas.microsoft.com/office/drawing/2016/ink" xmlns:am3d="http://schemas.microsoft.com/office/drawing/2017/model3d" xmlns:o="urn:schemas-microsoft-com:office:office" xmlns:oel="http://schemas.microsoft.com/office/2019/extlst" xmlns:r="http://schemas.openxmlformats.org/officeDocument/2006/relationships" xmlns:m="http://schemas.openxmlformats.org/officeDocument/2006/math" xmlns:v="urn:schemas-microsoft-com:vml" xmlns:wp14="http://schemas.microsoft.com/office/word/2010/wordprocessingDrawing" xmlns:wp="http://schemas.openxmlformats.org/drawingml/2006/wordprocessingDrawing" xmlns:w10="urn:schemas-microsoft-com:office:word" xmlns:w="http://schemas.openxmlformats.org/wordprocessingml/2006/main" xmlns:w14="http://schemas.microsoft.com/office/word/2010/wordml" xmlns:w15="http://schemas.microsoft.com/office/word/2012/wordml" xmlns:w16cex="http://schemas.microsoft.com/office/word/2018/wordml/cex" xmlns:w16cid="http://schemas.microsoft.com/office/word/2016/wordml/cid" xmlns:w16="http://schemas.microsoft.com/office/word/2018/wordml" xmlns:w16sdtdh="http://schemas.microsoft.com/office/word/2020/wordml/sdtdatahash" xmlns:w16se="http://schemas.microsoft.com/office/word/2015/wordml/symex" xmlns:wpg="http://schemas.microsoft.com/office/word/2010/wordprocessingGroup" xmlns:wpi="http://schemas.microsoft.com/office/word/2010/wordprocessingInk" xmlns:wne="http://schemas.microsoft.com/office/word/2006/wordml" xmlns:wps="http://schemas.microsoft.com/office/word/2010/wordprocessingShape" mc:Ignorable="w14 w15 w16se w16cid w16 w16cex w16sdtdh wp14">
+  <w:abstractNum w:abstractNumId="0" w15:restartNumberingAfterBreak="0">
+    <w:nsid w:val="162D79FD"/>
+    <w:multiLevelType w:val="hybridMultilevel"/>
+    <w:tmpl w:val="FC12FBD4"/>
+    <w:lvl w:ilvl="0" w:tplc="04100011">
+      <w:start w:val="1"/>
+      <w:numFmt w:val="decimal"/>
+      <w:lvlText w:val="%1)"/>
+      <w:lvlJc w:val="left"/>
+      <w:pPr>
+        <w:ind w:left="720" w:hanging="360"/>
+      </w:pPr>
+      <w:rPr>
+        <w:rFonts w:hint="default"/>
+      </w:rPr>
+    </w:lvl>
+    <w:lvl w:ilvl="1" w:tplc="04100019" w:tentative="1">
+      <w:start w:val="1"/>
+      <w:numFmt w:val="lowerLetter"/>
+      <w:lvlText w:val="%2."/>
+      <w:lvlJc w:val="left"/>
+      <w:pPr>
+        <w:ind w:left="1440" w:hanging="360"/>
+      </w:pPr>
+    </w:lvl>
+    <w:lvl w:ilvl="2" w:tplc="0410001B" w:tentative="1">
+      <w:start w:val="1"/>
+      <w:numFmt w:val="lowerRoman"/>
+      <w:lvlText w:val="%3."/>
+      <w:lvlJc w:val="right"/>
+      <w:pPr>
+        <w:ind w:left="2160" w:hanging="180"/>
+      </w:pPr>
+    </w:lvl>
+    <w:lvl w:ilvl="3" w:tplc="0410000F" w:tentative="1">
+      <w:start w:val="1"/>
+      <w:numFmt w:val="decimal"/>
+      <w:lvlText w:val="%4."/>
+      <w:lvlJc w:val="left"/>
+      <w:pPr>
+        <w:ind w:left="2880" w:hanging="360"/>
+      </w:pPr>
+    </w:lvl>
+    <w:lvl w:ilvl="4" w:tplc="04100019" w:tentative="1">
+      <w:start w:val="1"/>
+      <w:numFmt w:val="lowerLetter"/>
+      <w:lvlText w:val="%5."/>
+      <w:lvlJc w:val="left"/>
+      <w:pPr>
+        <w:ind w:left="3600" w:hanging="360"/>
+      </w:pPr>
+    </w:lvl>
+    <w:lvl w:ilvl="5" w:tplc="0410001B" w:tentative="1">
+      <w:start w:val="1"/>
+      <w:numFmt w:val="lowerRoman"/>
+      <w:lvlText w:val="%6."/>
+      <w:lvlJc w:val="right"/>
+      <w:pPr>
+        <w:ind w:left="4320" w:hanging="180"/>
+      </w:pPr>
+    </w:lvl>
+    <w:lvl w:ilvl="6" w:tplc="0410000F" w:tentative="1">
+      <w:start w:val="1"/>
+      <w:numFmt w:val="decimal"/>
+      <w:lvlText w:val="%7."/>
+      <w:lvlJc w:val="left"/>
+      <w:pPr>
+        <w:ind w:left="5040" w:hanging="360"/>
+      </w:pPr>
+    </w:lvl>
+    <w:lvl w:ilvl="7" w:tplc="04100019" w:tentative="1">
+      <w:start w:val="1"/>
+      <w:numFmt w:val="lowerLetter"/>
+      <w:lvlText w:val="%8."/>
+      <w:lvlJc w:val="left"/>
+      <w:pPr>
+        <w:ind w:left="5760" w:hanging="360"/>
+      </w:pPr>
+    </w:lvl>
+    <w:lvl w:ilvl="8" w:tplc="0410001B" w:tentative="1">
+      <w:start w:val="1"/>
+      <w:numFmt w:val="lowerRoman"/>
+      <w:lvlText w:val="%9."/>
+      <w:lvlJc w:val="right"/>
+      <w:pPr>
+        <w:ind w:left="6480" w:hanging="180"/>
+      </w:pPr>
+    </w:lvl>
+  </w:abstractNum>
+  <w:abstractNum w:abstractNumId="1" w15:restartNumberingAfterBreak="0">
+    <w:nsid w:val="286E3AF6"/>
+    <w:multiLevelType w:val="hybridMultilevel"/>
+    <w:tmpl w:val="5DE81796"/>
+    <w:lvl w:ilvl="0" w:tplc="04100001">
+      <w:start w:val="1"/>
+      <w:numFmt w:val="bullet"/>
+      <w:lvlText w:val=""/>
+      <w:lvlJc w:val="left"/>
+      <w:pPr>
+        <w:ind w:left="720" w:hanging="360"/>
+      </w:pPr>
+      <w:rPr>
+        <w:rFonts w:ascii="Symbol" w:hAnsi="Symbol" w:hint="default"/>
+      </w:rPr>
+    </w:lvl>
+    <w:lvl w:ilvl="1" w:tplc="04100003" w:tentative="1">
+      <w:start w:val="1"/>
+      <w:numFmt w:val="bullet"/>
+      <w:lvlText w:val="o"/>
+      <w:lvlJc w:val="left"/>
+      <w:pPr>
+        <w:ind w:left="1440" w:hanging="360"/>
+      </w:pPr>
+      <w:rPr>
+        <w:rFonts w:ascii="Courier New" w:hAnsi="Courier New" w:cs="Courier New" w:hint="default"/>
+      </w:rPr>
+    </w:lvl>
+    <w:lvl w:ilvl="2" w:tplc="04100005" w:tentative="1">
+      <w:start w:val="1"/>
+      <w:numFmt w:val="bullet"/>
+      <w:lvlText w:val=""/>
+      <w:lvlJc w:val="left"/>
+      <w:pPr>
+        <w:ind w:left="2160" w:hanging="360"/>
+      </w:pPr>
+      <w:rPr>
+        <w:rFonts w:ascii="Wingdings" w:hAnsi="Wingdings" w:hint="default"/>
+      </w:rPr>
+    </w:lvl>
+    <w:lvl w:ilvl="3" w:tplc="04100001" w:tentative="1">
+      <w:start w:val="1"/>
+      <w:numFmt w:val="bullet"/>
+      <w:lvlText w:val=""/>
+      <w:lvlJc w:val="left"/>
+      <w:pPr>
+        <w:ind w:left="2880" w:hanging="360"/>
+      </w:pPr>
+      <w:rPr>
+        <w:rFonts w:ascii="Symbol" w:hAnsi="Symbol" w:hint="default"/>
+      </w:rPr>
+    </w:lvl>
+    <w:lvl w:ilvl="4" w:tplc="04100003" w:tentative="1">
+      <w:start w:val="1"/>
+      <w:numFmt w:val="bullet"/>
+      <w:lvlText w:val="o"/>
+      <w:lvlJc w:val="left"/>
+      <w:pPr>
+        <w:ind w:left="3600" w:hanging="360"/>
+      </w:pPr>
+      <w:rPr>
+        <w:rFonts w:ascii="Courier New" w:hAnsi="Courier New" w:cs="Courier New" w:hint="default"/>
+      </w:rPr>
+    </w:lvl>
+    <w:lvl w:ilvl="5" w:tplc="04100005" w:tentative="1">
+      <w:start w:val="1"/>
+      <w:numFmt w:val="bullet"/>
+      <w:lvlText w:val=""/>
+      <w:lvlJc w:val="left"/>
+      <w:pPr>
+        <w:ind w:left="4320" w:hanging="360"/>
+      </w:pPr>
+      <w:rPr>
+        <w:rFonts w:ascii="Wingdings" w:hAnsi="Wingdings" w:hint="default"/>
+      </w:rPr>
+    </w:lvl>
+    <w:lvl w:ilvl="6" w:tplc="04100001" w:tentative="1">
+      <w:start w:val="1"/>
+      <w:numFmt w:val="bullet"/>
+      <w:lvlText w:val=""/>
+      <w:lvlJc w:val="left"/>
+      <w:pPr>
+        <w:ind w:left="5040" w:hanging="360"/>
+      </w:pPr>
+      <w:rPr>
+        <w:rFonts w:ascii="Symbol" w:hAnsi="Symbol" w:hint="default"/>
+      </w:rPr>
+    </w:lvl>
+    <w:lvl w:ilvl="7" w:tplc="04100003" w:tentative="1">
+      <w:start w:val="1"/>
+      <w:numFmt w:val="bullet"/>
+      <w:lvlText w:val="o"/>
+      <w:lvlJc w:val="left"/>
+      <w:pPr>
+        <w:ind w:left="5760" w:hanging="360"/>
+      </w:pPr>
+      <w:rPr>
+        <w:rFonts w:ascii="Courier New" w:hAnsi="Courier New" w:cs="Courier New" w:hint="default"/>
+      </w:rPr>
+    </w:lvl>
+    <w:lvl w:ilvl="8" w:tplc="04100005" w:tentative="1">
+      <w:start w:val="1"/>
+      <w:numFmt w:val="bullet"/>
+      <w:lvlText w:val=""/>
+      <w:lvlJc w:val="left"/>
+      <w:pPr>
+        <w:ind w:left="6480" w:hanging="360"/>
+      </w:pPr>
+      <w:rPr>
+        <w:rFonts w:ascii="Wingdings" w:hAnsi="Wingdings" w:hint="default"/>
+      </w:rPr>
+    </w:lvl>
+  </w:abstractNum>
+  <w:abstractNum w:abstractNumId="2" w15:restartNumberingAfterBreak="0">
+    <w:nsid w:val="388056AE"/>
+    <w:multiLevelType w:val="hybridMultilevel"/>
+    <w:tmpl w:val="49325180"/>
+    <w:lvl w:ilvl="0" w:tplc="04100001">
+      <w:start w:val="1"/>
+      <w:numFmt w:val="bullet"/>
+      <w:lvlText w:val=""/>
+      <w:lvlJc w:val="left"/>
+      <w:pPr>
+        <w:ind w:left="720" w:hanging="360"/>
+      </w:pPr>
+      <w:rPr>
+        <w:rFonts w:ascii="Symbol" w:hAnsi="Symbol" w:hint="default"/>
+      </w:rPr>
+    </w:lvl>
+    <w:lvl w:ilvl="1" w:tplc="04100003" w:tentative="1">
+      <w:start w:val="1"/>
+      <w:numFmt w:val="bullet"/>
+      <w:lvlText w:val="o"/>
+      <w:lvlJc w:val="left"/>
+      <w:pPr>
+        <w:ind w:left="1440" w:hanging="360"/>
+      </w:pPr>
+      <w:rPr>
+        <w:rFonts w:ascii="Courier New" w:hAnsi="Courier New" w:cs="Courier New" w:hint="default"/>
+      </w:rPr>
+    </w:lvl>
+    <w:lvl w:ilvl="2" w:tplc="04100005" w:tentative="1">
+      <w:start w:val="1"/>
+      <w:numFmt w:val="bullet"/>
+      <w:lvlText w:val=""/>
+      <w:lvlJc w:val="left"/>
+      <w:pPr>
+        <w:ind w:left="2160" w:hanging="360"/>
+      </w:pPr>
+      <w:rPr>
+        <w:rFonts w:ascii="Wingdings" w:hAnsi="Wingdings" w:hint="default"/>
+      </w:rPr>
+    </w:lvl>
+    <w:lvl w:ilvl="3" w:tplc="04100001" w:tentative="1">
+      <w:start w:val="1"/>
+      <w:numFmt w:val="bullet"/>
+      <w:lvlText w:val=""/>
+      <w:lvlJc w:val="left"/>
+      <w:pPr>
+        <w:ind w:left="2880" w:hanging="360"/>
+      </w:pPr>
+      <w:rPr>
+        <w:rFonts w:ascii="Symbol" w:hAnsi="Symbol" w:hint="default"/>
+      </w:rPr>
+    </w:lvl>
+    <w:lvl w:ilvl="4" w:tplc="04100003" w:tentative="1">
+      <w:start w:val="1"/>
+      <w:numFmt w:val="bullet"/>
+      <w:lvlText w:val="o"/>
+      <w:lvlJc w:val="left"/>
+      <w:pPr>
+        <w:ind w:left="3600" w:hanging="360"/>
+      </w:pPr>
+      <w:rPr>
+        <w:rFonts w:ascii="Courier New" w:hAnsi="Courier New" w:cs="Courier New" w:hint="default"/>
+      </w:rPr>
+    </w:lvl>
+    <w:lvl w:ilvl="5" w:tplc="04100005" w:tentative="1">
+      <w:start w:val="1"/>
+      <w:numFmt w:val="bullet"/>
+      <w:lvlText w:val=""/>
+      <w:lvlJc w:val="left"/>
+      <w:pPr>
+        <w:ind w:left="4320" w:hanging="360"/>
+      </w:pPr>
+      <w:rPr>
+        <w:rFonts w:ascii="Wingdings" w:hAnsi="Wingdings" w:hint="default"/>
+      </w:rPr>
+    </w:lvl>
+    <w:lvl w:ilvl="6" w:tplc="04100001" w:tentative="1">
+      <w:start w:val="1"/>
+      <w:numFmt w:val="bullet"/>
+      <w:lvlText w:val=""/>
+      <w:lvlJc w:val="left"/>
+      <w:pPr>
+        <w:ind w:left="5040" w:hanging="360"/>
+      </w:pPr>
+      <w:rPr>
+        <w:rFonts w:ascii="Symbol" w:hAnsi="Symbol" w:hint="default"/>
+      </w:rPr>
+    </w:lvl>
+    <w:lvl w:ilvl="7" w:tplc="04100003" w:tentative="1">
+      <w:start w:val="1"/>
+      <w:numFmt w:val="bullet"/>
+      <w:lvlText w:val="o"/>
+      <w:lvlJc w:val="left"/>
+      <w:pPr>
+        <w:ind w:left="5760" w:hanging="360"/>
+      </w:pPr>
+      <w:rPr>
+        <w:rFonts w:ascii="Courier New" w:hAnsi="Courier New" w:cs="Courier New" w:hint="default"/>
+      </w:rPr>
+    </w:lvl>
+    <w:lvl w:ilvl="8" w:tplc="04100005" w:tentative="1">
+      <w:start w:val="1"/>
+      <w:numFmt w:val="bullet"/>
+      <w:lvlText w:val=""/>
+      <w:lvlJc w:val="left"/>
+      <w:pPr>
+        <w:ind w:left="6480" w:hanging="360"/>
+      </w:pPr>
+      <w:rPr>
+        <w:rFonts w:ascii="Wingdings" w:hAnsi="Wingdings" w:hint="default"/>
+      </w:rPr>
+    </w:lvl>
+  </w:abstractNum>
+  <w:num w:numId="1" w16cid:durableId="2052682669">
+    <w:abstractNumId w:val="0"/>
+  </w:num>
+  <w:num w:numId="2" w16cid:durableId="1983734384">
+    <w:abstractNumId w:val="1"/>
+  </w:num>
+  <w:num w:numId="3" w16cid:durableId="1695111538">
+    <w:abstractNumId w:val="2"/>
+  </w:num>
+</w:numbering>
 </file>
 
 <file path=word/styles.xml><?xml version="1.0" encoding="utf-8"?>
@@ -1081,6 +2760,17 @@
     <w:semiHidden/>
     <w:unhideWhenUsed/>
   </w:style>
+  <w:style w:type="paragraph" w:styleId="Paragrafoelenco">
+    <w:name w:val="List Paragraph"/>
+    <w:basedOn w:val="Normale"/>
+    <w:uiPriority w:val="34"/>
+    <w:qFormat/>
+    <w:rsid w:val="00CB5358"/>
+    <w:pPr>
+      <w:ind w:left="720"/>
+      <w:contextualSpacing/>
+    </w:pPr>
+  </w:style>
 </w:styles>
 </file>
 

</xml_diff>